<commit_message>
Added participation tables to documents that lacked them
</commit_message>
<xml_diff>
--- a/D_2_1/D_2_1_Vision_group_01.docx
+++ b/D_2_1/D_2_1_Vision_group_01.docx
@@ -1,6 +1,6 @@
 
 <file path=word/document.xml><?xml version="1.0" encoding="utf-8"?>
-<w:document xmlns:wpc="http://schemas.microsoft.com/office/word/2010/wordprocessingCanvas" xmlns:mc="http://schemas.openxmlformats.org/markup-compatibility/2006" xmlns:o="urn:schemas-microsoft-com:office:office" xmlns:r="http://schemas.openxmlformats.org/officeDocument/2006/relationships" xmlns:m="http://schemas.openxmlformats.org/officeDocument/2006/math" xmlns:v="urn:schemas-microsoft-com:vml" xmlns:wp14="http://schemas.microsoft.com/office/word/2010/wordprocessingDrawing" xmlns:wp="http://schemas.openxmlformats.org/drawingml/2006/wordprocessingDrawing" xmlns:w10="urn:schemas-microsoft-com:office:word" xmlns:w="http://schemas.openxmlformats.org/wordprocessingml/2006/main" xmlns:w14="http://schemas.microsoft.com/office/word/2010/wordml" xmlns:w15="http://schemas.microsoft.com/office/word/2012/wordml" xmlns:wpg="http://schemas.microsoft.com/office/word/2010/wordprocessingGroup" xmlns:wpi="http://schemas.microsoft.com/office/word/2010/wordprocessingInk" xmlns:wne="http://schemas.microsoft.com/office/word/2006/wordml" xmlns:wps="http://schemas.microsoft.com/office/word/2010/wordprocessingShape" mc:Ignorable="w14 w15 wp14">
+<w:document xmlns:wpc="http://schemas.microsoft.com/office/word/2010/wordprocessingCanvas" xmlns:cx="http://schemas.microsoft.com/office/drawing/2014/chartex" xmlns:cx1="http://schemas.microsoft.com/office/drawing/2015/9/8/chartex" xmlns:cx2="http://schemas.microsoft.com/office/drawing/2015/10/21/chartex" xmlns:cx3="http://schemas.microsoft.com/office/drawing/2016/5/9/chartex" xmlns:cx4="http://schemas.microsoft.com/office/drawing/2016/5/10/chartex" xmlns:cx5="http://schemas.microsoft.com/office/drawing/2016/5/11/chartex" xmlns:mc="http://schemas.openxmlformats.org/markup-compatibility/2006" xmlns:o="urn:schemas-microsoft-com:office:office" xmlns:r="http://schemas.openxmlformats.org/officeDocument/2006/relationships" xmlns:m="http://schemas.openxmlformats.org/officeDocument/2006/math" xmlns:v="urn:schemas-microsoft-com:vml" xmlns:wp14="http://schemas.microsoft.com/office/word/2010/wordprocessingDrawing" xmlns:wp="http://schemas.openxmlformats.org/drawingml/2006/wordprocessingDrawing" xmlns:w10="urn:schemas-microsoft-com:office:word" xmlns:w="http://schemas.openxmlformats.org/wordprocessingml/2006/main" xmlns:w14="http://schemas.microsoft.com/office/word/2010/wordml" xmlns:w15="http://schemas.microsoft.com/office/word/2012/wordml" xmlns:w16se="http://schemas.microsoft.com/office/word/2015/wordml/symex" xmlns:wpg="http://schemas.microsoft.com/office/word/2010/wordprocessingGroup" xmlns:wpi="http://schemas.microsoft.com/office/word/2010/wordprocessingInk" xmlns:wne="http://schemas.microsoft.com/office/word/2006/wordml" xmlns:wps="http://schemas.microsoft.com/office/word/2010/wordprocessingShape" mc:Ignorable="w14 w15 w16se wp14">
   <w:body>
     <w:p>
       <w:r>
@@ -113,15 +113,7 @@
           </w:tcPr>
           <w:p>
             <w:r>
-              <w:t xml:space="preserve">James Beasley, Charles Beck, Charles </w:t>
-            </w:r>
-            <w:proofErr w:type="spellStart"/>
-            <w:r>
-              <w:t>Duso</w:t>
-            </w:r>
-            <w:proofErr w:type="spellEnd"/>
-            <w:r>
-              <w:t xml:space="preserve">, Alexander </w:t>
+              <w:t xml:space="preserve">James Beasley, Charles Beck, Charles Duso, Alexander </w:t>
             </w:r>
             <w:proofErr w:type="spellStart"/>
             <w:r>
@@ -169,15 +161,7 @@
           </w:tcPr>
           <w:p>
             <w:r>
-              <w:t xml:space="preserve">Boston University - </w:t>
-            </w:r>
-            <w:proofErr w:type="spellStart"/>
-            <w:r>
-              <w:t>Microfluid</w:t>
-            </w:r>
-            <w:proofErr w:type="spellEnd"/>
-            <w:r>
-              <w:t xml:space="preserve"> Experimentation Data Generator</w:t>
+              <w:t>Boston University - Microfluid Experimentation Data Generator</w:t>
             </w:r>
           </w:p>
         </w:tc>
@@ -572,8 +556,6 @@
             <w:r>
               <w:t>Northern Arizona University computer science student.</w:t>
             </w:r>
-            <w:bookmarkStart w:id="0" w:name="_GoBack"/>
-            <w:bookmarkEnd w:id="0"/>
           </w:p>
         </w:tc>
         <w:tc>
@@ -708,14 +690,27 @@
       <w:r>
         <w:t xml:space="preserve">Table </w:t>
       </w:r>
-      <w:fldSimple w:instr=" SEQ Table \* ARABIC ">
-        <w:r>
-          <w:rPr>
-            <w:noProof/>
-          </w:rPr>
-          <w:t>1</w:t>
-        </w:r>
-      </w:fldSimple>
+      <w:r>
+        <w:fldChar w:fldCharType="begin"/>
+      </w:r>
+      <w:r>
+        <w:instrText xml:space="preserve"> SEQ Table \* ARABIC </w:instrText>
+      </w:r>
+      <w:r>
+        <w:fldChar w:fldCharType="separate"/>
+      </w:r>
+      <w:r>
+        <w:rPr>
+          <w:noProof/>
+        </w:rPr>
+        <w:t>1</w:t>
+      </w:r>
+      <w:r>
+        <w:rPr>
+          <w:noProof/>
+        </w:rPr>
+        <w:fldChar w:fldCharType="end"/>
+      </w:r>
       <w:r>
         <w:t>: Stakeholder Descriptions</w:t>
       </w:r>
@@ -1116,14 +1111,27 @@
       <w:r>
         <w:t xml:space="preserve">Table </w:t>
       </w:r>
-      <w:fldSimple w:instr=" SEQ Table \* ARABIC ">
-        <w:r>
-          <w:rPr>
-            <w:noProof/>
-          </w:rPr>
-          <w:t>2</w:t>
-        </w:r>
-      </w:fldSimple>
+      <w:r>
+        <w:fldChar w:fldCharType="begin"/>
+      </w:r>
+      <w:r>
+        <w:instrText xml:space="preserve"> SEQ Table \* ARABIC </w:instrText>
+      </w:r>
+      <w:r>
+        <w:fldChar w:fldCharType="separate"/>
+      </w:r>
+      <w:r>
+        <w:rPr>
+          <w:noProof/>
+        </w:rPr>
+        <w:t>2</w:t>
+      </w:r>
+      <w:r>
+        <w:rPr>
+          <w:noProof/>
+        </w:rPr>
+        <w:fldChar w:fldCharType="end"/>
+      </w:r>
       <w:r>
         <w:t>: Needs and Features</w:t>
       </w:r>
@@ -1338,14 +1346,27 @@
       <w:r>
         <w:t xml:space="preserve">Table </w:t>
       </w:r>
-      <w:fldSimple w:instr=" SEQ Table \* ARABIC ">
-        <w:r>
-          <w:rPr>
-            <w:noProof/>
-          </w:rPr>
-          <w:t>3</w:t>
-        </w:r>
-      </w:fldSimple>
+      <w:r>
+        <w:fldChar w:fldCharType="begin"/>
+      </w:r>
+      <w:r>
+        <w:instrText xml:space="preserve"> SEQ Table \* ARABIC </w:instrText>
+      </w:r>
+      <w:r>
+        <w:fldChar w:fldCharType="separate"/>
+      </w:r>
+      <w:r>
+        <w:rPr>
+          <w:noProof/>
+        </w:rPr>
+        <w:t>3</w:t>
+      </w:r>
+      <w:r>
+        <w:rPr>
+          <w:noProof/>
+        </w:rPr>
+        <w:fldChar w:fldCharType="end"/>
+      </w:r>
       <w:r>
         <w:t>: Additional Requirements</w:t>
       </w:r>
@@ -1369,6 +1390,382 @@
         <w:t>the needs of the stakeholder as we believe we can reliably assure those needs in a timely fashion.</w:t>
       </w:r>
     </w:p>
+    <w:p>
+      <w:pPr>
+        <w:pStyle w:val="Heading1"/>
+      </w:pPr>
+      <w:bookmarkStart w:id="0" w:name="_GoBack"/>
+      <w:r>
+        <w:t>Group Participation</w:t>
+      </w:r>
+    </w:p>
+    <w:p>
+      <w:r>
+        <w:t>Listed below is a table containing the group participation weights for each team member.</w:t>
+      </w:r>
+    </w:p>
+    <w:p/>
+    <w:tbl>
+      <w:tblPr>
+        <w:tblStyle w:val="TableGrid"/>
+        <w:tblW w:w="0" w:type="auto"/>
+        <w:jc w:val="center"/>
+        <w:tblLook w:val="04A0" w:firstRow="1" w:lastRow="0" w:firstColumn="1" w:lastColumn="0" w:noHBand="0" w:noVBand="1"/>
+      </w:tblPr>
+      <w:tblGrid>
+        <w:gridCol w:w="2785"/>
+        <w:gridCol w:w="2070"/>
+      </w:tblGrid>
+      <w:tr>
+        <w:trPr>
+          <w:jc w:val="center"/>
+        </w:trPr>
+        <w:tc>
+          <w:tcPr>
+            <w:tcW w:w="2785" w:type="dxa"/>
+            <w:shd w:val="clear" w:color="auto" w:fill="D0CECE" w:themeFill="background2" w:themeFillShade="E6"/>
+          </w:tcPr>
+          <w:p>
+            <w:pPr>
+              <w:rPr>
+                <w:b/>
+                <w:sz w:val="32"/>
+                <w:szCs w:val="32"/>
+              </w:rPr>
+            </w:pPr>
+            <w:r>
+              <w:rPr>
+                <w:b/>
+                <w:sz w:val="32"/>
+                <w:szCs w:val="32"/>
+              </w:rPr>
+              <w:t>Team Member</w:t>
+            </w:r>
+          </w:p>
+        </w:tc>
+        <w:tc>
+          <w:tcPr>
+            <w:tcW w:w="2070" w:type="dxa"/>
+            <w:shd w:val="clear" w:color="auto" w:fill="D0CECE" w:themeFill="background2" w:themeFillShade="E6"/>
+          </w:tcPr>
+          <w:p>
+            <w:pPr>
+              <w:rPr>
+                <w:b/>
+                <w:sz w:val="32"/>
+                <w:szCs w:val="32"/>
+              </w:rPr>
+            </w:pPr>
+            <w:r>
+              <w:rPr>
+                <w:b/>
+                <w:sz w:val="32"/>
+                <w:szCs w:val="32"/>
+              </w:rPr>
+              <w:t>Participation</w:t>
+            </w:r>
+          </w:p>
+        </w:tc>
+      </w:tr>
+      <w:tr>
+        <w:trPr>
+          <w:jc w:val="center"/>
+        </w:trPr>
+        <w:tc>
+          <w:tcPr>
+            <w:tcW w:w="2785" w:type="dxa"/>
+          </w:tcPr>
+          <w:p>
+            <w:pPr>
+              <w:rPr>
+                <w:sz w:val="32"/>
+                <w:szCs w:val="32"/>
+              </w:rPr>
+            </w:pPr>
+            <w:r>
+              <w:rPr>
+                <w:sz w:val="32"/>
+                <w:szCs w:val="32"/>
+              </w:rPr>
+              <w:t>James Beasley</w:t>
+            </w:r>
+          </w:p>
+        </w:tc>
+        <w:tc>
+          <w:tcPr>
+            <w:tcW w:w="2070" w:type="dxa"/>
+          </w:tcPr>
+          <w:p>
+            <w:pPr>
+              <w:rPr>
+                <w:sz w:val="32"/>
+                <w:szCs w:val="32"/>
+              </w:rPr>
+            </w:pPr>
+            <w:r>
+              <w:rPr>
+                <w:sz w:val="32"/>
+                <w:szCs w:val="32"/>
+              </w:rPr>
+              <w:t>33</w:t>
+            </w:r>
+            <w:r>
+              <w:rPr>
+                <w:sz w:val="32"/>
+                <w:szCs w:val="32"/>
+              </w:rPr>
+              <w:t>%</w:t>
+            </w:r>
+          </w:p>
+        </w:tc>
+      </w:tr>
+      <w:tr>
+        <w:trPr>
+          <w:jc w:val="center"/>
+        </w:trPr>
+        <w:tc>
+          <w:tcPr>
+            <w:tcW w:w="2785" w:type="dxa"/>
+          </w:tcPr>
+          <w:p>
+            <w:pPr>
+              <w:rPr>
+                <w:sz w:val="32"/>
+                <w:szCs w:val="32"/>
+              </w:rPr>
+            </w:pPr>
+            <w:r>
+              <w:rPr>
+                <w:sz w:val="32"/>
+                <w:szCs w:val="32"/>
+              </w:rPr>
+              <w:lastRenderedPageBreak/>
+              <w:t>Charles Beck</w:t>
+            </w:r>
+          </w:p>
+        </w:tc>
+        <w:tc>
+          <w:tcPr>
+            <w:tcW w:w="2070" w:type="dxa"/>
+          </w:tcPr>
+          <w:p>
+            <w:pPr>
+              <w:rPr>
+                <w:sz w:val="32"/>
+                <w:szCs w:val="32"/>
+              </w:rPr>
+            </w:pPr>
+            <w:r>
+              <w:rPr>
+                <w:sz w:val="32"/>
+                <w:szCs w:val="32"/>
+              </w:rPr>
+              <w:t>33</w:t>
+            </w:r>
+            <w:r>
+              <w:rPr>
+                <w:sz w:val="32"/>
+                <w:szCs w:val="32"/>
+              </w:rPr>
+              <w:t>%</w:t>
+            </w:r>
+          </w:p>
+        </w:tc>
+      </w:tr>
+      <w:tr>
+        <w:trPr>
+          <w:jc w:val="center"/>
+        </w:trPr>
+        <w:tc>
+          <w:tcPr>
+            <w:tcW w:w="2785" w:type="dxa"/>
+          </w:tcPr>
+          <w:p>
+            <w:pPr>
+              <w:rPr>
+                <w:sz w:val="32"/>
+                <w:szCs w:val="32"/>
+              </w:rPr>
+            </w:pPr>
+            <w:r>
+              <w:rPr>
+                <w:sz w:val="32"/>
+                <w:szCs w:val="32"/>
+              </w:rPr>
+              <w:t>Charles Duso</w:t>
+            </w:r>
+          </w:p>
+        </w:tc>
+        <w:tc>
+          <w:tcPr>
+            <w:tcW w:w="2070" w:type="dxa"/>
+          </w:tcPr>
+          <w:p>
+            <w:pPr>
+              <w:rPr>
+                <w:sz w:val="32"/>
+                <w:szCs w:val="32"/>
+              </w:rPr>
+            </w:pPr>
+            <w:r>
+              <w:rPr>
+                <w:sz w:val="32"/>
+                <w:szCs w:val="32"/>
+              </w:rPr>
+              <w:t>33</w:t>
+            </w:r>
+            <w:r>
+              <w:rPr>
+                <w:sz w:val="32"/>
+                <w:szCs w:val="32"/>
+              </w:rPr>
+              <w:t>%</w:t>
+            </w:r>
+          </w:p>
+        </w:tc>
+      </w:tr>
+      <w:tr>
+        <w:trPr>
+          <w:jc w:val="center"/>
+        </w:trPr>
+        <w:tc>
+          <w:tcPr>
+            <w:tcW w:w="2785" w:type="dxa"/>
+          </w:tcPr>
+          <w:p>
+            <w:pPr>
+              <w:rPr>
+                <w:sz w:val="32"/>
+                <w:szCs w:val="32"/>
+              </w:rPr>
+            </w:pPr>
+            <w:r>
+              <w:rPr>
+                <w:sz w:val="32"/>
+                <w:szCs w:val="32"/>
+              </w:rPr>
+              <w:t xml:space="preserve">Alexander </w:t>
+            </w:r>
+            <w:proofErr w:type="spellStart"/>
+            <w:r>
+              <w:rPr>
+                <w:sz w:val="32"/>
+                <w:szCs w:val="32"/>
+              </w:rPr>
+              <w:t>Grzesiak</w:t>
+            </w:r>
+            <w:proofErr w:type="spellEnd"/>
+          </w:p>
+        </w:tc>
+        <w:tc>
+          <w:tcPr>
+            <w:tcW w:w="2070" w:type="dxa"/>
+          </w:tcPr>
+          <w:p>
+            <w:pPr>
+              <w:rPr>
+                <w:sz w:val="32"/>
+                <w:szCs w:val="32"/>
+              </w:rPr>
+            </w:pPr>
+            <w:r>
+              <w:rPr>
+                <w:sz w:val="32"/>
+                <w:szCs w:val="32"/>
+              </w:rPr>
+              <w:t>0</w:t>
+            </w:r>
+            <w:r>
+              <w:rPr>
+                <w:sz w:val="32"/>
+                <w:szCs w:val="32"/>
+              </w:rPr>
+              <w:t>%</w:t>
+            </w:r>
+          </w:p>
+        </w:tc>
+      </w:tr>
+      <w:tr>
+        <w:trPr>
+          <w:jc w:val="center"/>
+        </w:trPr>
+        <w:tc>
+          <w:tcPr>
+            <w:tcW w:w="2785" w:type="dxa"/>
+          </w:tcPr>
+          <w:p>
+            <w:pPr>
+              <w:rPr>
+                <w:sz w:val="32"/>
+                <w:szCs w:val="32"/>
+              </w:rPr>
+            </w:pPr>
+            <w:r>
+              <w:rPr>
+                <w:sz w:val="32"/>
+                <w:szCs w:val="32"/>
+              </w:rPr>
+              <w:t>Erik Strauss</w:t>
+            </w:r>
+          </w:p>
+        </w:tc>
+        <w:tc>
+          <w:tcPr>
+            <w:tcW w:w="2070" w:type="dxa"/>
+          </w:tcPr>
+          <w:p>
+            <w:pPr>
+              <w:keepNext/>
+              <w:rPr>
+                <w:sz w:val="32"/>
+                <w:szCs w:val="32"/>
+              </w:rPr>
+            </w:pPr>
+            <w:r>
+              <w:rPr>
+                <w:sz w:val="32"/>
+                <w:szCs w:val="32"/>
+              </w:rPr>
+              <w:t>0%</w:t>
+            </w:r>
+          </w:p>
+        </w:tc>
+      </w:tr>
+    </w:tbl>
+    <w:p>
+      <w:pPr>
+        <w:pStyle w:val="Caption"/>
+        <w:jc w:val="center"/>
+      </w:pPr>
+      <w:r>
+        <w:t xml:space="preserve">Table </w:t>
+      </w:r>
+      <w:r>
+        <w:fldChar w:fldCharType="begin"/>
+      </w:r>
+      <w:r>
+        <w:instrText xml:space="preserve"> SEQ Table \* ARABIC </w:instrText>
+      </w:r>
+      <w:r>
+        <w:fldChar w:fldCharType="separate"/>
+      </w:r>
+      <w:r>
+        <w:rPr>
+          <w:noProof/>
+        </w:rPr>
+        <w:t>4</w:t>
+      </w:r>
+      <w:r>
+        <w:rPr>
+          <w:noProof/>
+        </w:rPr>
+        <w:fldChar w:fldCharType="end"/>
+      </w:r>
+      <w:r>
+        <w:t>: Group Participation Weights</w:t>
+      </w:r>
+    </w:p>
+    <w:bookmarkEnd w:id="0"/>
     <w:p/>
     <w:sectPr>
       <w:footerReference w:type="default" r:id="rId8"/>
@@ -1382,7 +1779,7 @@
 </file>
 
 <file path=word/endnotes.xml><?xml version="1.0" encoding="utf-8"?>
-<w:endnotes xmlns:wpc="http://schemas.microsoft.com/office/word/2010/wordprocessingCanvas" xmlns:mc="http://schemas.openxmlformats.org/markup-compatibility/2006" xmlns:o="urn:schemas-microsoft-com:office:office" xmlns:r="http://schemas.openxmlformats.org/officeDocument/2006/relationships" xmlns:m="http://schemas.openxmlformats.org/officeDocument/2006/math" xmlns:v="urn:schemas-microsoft-com:vml" xmlns:wp14="http://schemas.microsoft.com/office/word/2010/wordprocessingDrawing" xmlns:wp="http://schemas.openxmlformats.org/drawingml/2006/wordprocessingDrawing" xmlns:w10="urn:schemas-microsoft-com:office:word" xmlns:w="http://schemas.openxmlformats.org/wordprocessingml/2006/main" xmlns:w14="http://schemas.microsoft.com/office/word/2010/wordml" xmlns:w15="http://schemas.microsoft.com/office/word/2012/wordml" xmlns:wpg="http://schemas.microsoft.com/office/word/2010/wordprocessingGroup" xmlns:wpi="http://schemas.microsoft.com/office/word/2010/wordprocessingInk" xmlns:wne="http://schemas.microsoft.com/office/word/2006/wordml" xmlns:wps="http://schemas.microsoft.com/office/word/2010/wordprocessingShape" mc:Ignorable="w14 w15 wp14">
+<w:endnotes xmlns:wpc="http://schemas.microsoft.com/office/word/2010/wordprocessingCanvas" xmlns:cx="http://schemas.microsoft.com/office/drawing/2014/chartex" xmlns:cx1="http://schemas.microsoft.com/office/drawing/2015/9/8/chartex" xmlns:cx2="http://schemas.microsoft.com/office/drawing/2015/10/21/chartex" xmlns:cx3="http://schemas.microsoft.com/office/drawing/2016/5/9/chartex" xmlns:cx4="http://schemas.microsoft.com/office/drawing/2016/5/10/chartex" xmlns:cx5="http://schemas.microsoft.com/office/drawing/2016/5/11/chartex" xmlns:mc="http://schemas.openxmlformats.org/markup-compatibility/2006" xmlns:o="urn:schemas-microsoft-com:office:office" xmlns:r="http://schemas.openxmlformats.org/officeDocument/2006/relationships" xmlns:m="http://schemas.openxmlformats.org/officeDocument/2006/math" xmlns:v="urn:schemas-microsoft-com:vml" xmlns:wp14="http://schemas.microsoft.com/office/word/2010/wordprocessingDrawing" xmlns:wp="http://schemas.openxmlformats.org/drawingml/2006/wordprocessingDrawing" xmlns:w10="urn:schemas-microsoft-com:office:word" xmlns:w="http://schemas.openxmlformats.org/wordprocessingml/2006/main" xmlns:w14="http://schemas.microsoft.com/office/word/2010/wordml" xmlns:w15="http://schemas.microsoft.com/office/word/2012/wordml" xmlns:w16se="http://schemas.microsoft.com/office/word/2015/wordml/symex" xmlns:wpg="http://schemas.microsoft.com/office/word/2010/wordprocessingGroup" xmlns:wpi="http://schemas.microsoft.com/office/word/2010/wordprocessingInk" xmlns:wne="http://schemas.microsoft.com/office/word/2006/wordml" xmlns:wps="http://schemas.microsoft.com/office/word/2010/wordprocessingShape" mc:Ignorable="w14 w15 w16se wp14">
   <w:endnote w:type="separator" w:id="-1">
     <w:p>
       <w:pPr>
@@ -1407,7 +1804,7 @@
 </file>
 
 <file path=word/footer1.xml><?xml version="1.0" encoding="utf-8"?>
-<w:ftr xmlns:wpc="http://schemas.microsoft.com/office/word/2010/wordprocessingCanvas" xmlns:mc="http://schemas.openxmlformats.org/markup-compatibility/2006" xmlns:o="urn:schemas-microsoft-com:office:office" xmlns:r="http://schemas.openxmlformats.org/officeDocument/2006/relationships" xmlns:m="http://schemas.openxmlformats.org/officeDocument/2006/math" xmlns:v="urn:schemas-microsoft-com:vml" xmlns:wp14="http://schemas.microsoft.com/office/word/2010/wordprocessingDrawing" xmlns:wp="http://schemas.openxmlformats.org/drawingml/2006/wordprocessingDrawing" xmlns:w10="urn:schemas-microsoft-com:office:word" xmlns:w="http://schemas.openxmlformats.org/wordprocessingml/2006/main" xmlns:w14="http://schemas.microsoft.com/office/word/2010/wordml" xmlns:w15="http://schemas.microsoft.com/office/word/2012/wordml" xmlns:wpg="http://schemas.microsoft.com/office/word/2010/wordprocessingGroup" xmlns:wpi="http://schemas.microsoft.com/office/word/2010/wordprocessingInk" xmlns:wne="http://schemas.microsoft.com/office/word/2006/wordml" xmlns:wps="http://schemas.microsoft.com/office/word/2010/wordprocessingShape" mc:Ignorable="w14 w15 wp14">
+<w:ftr xmlns:wpc="http://schemas.microsoft.com/office/word/2010/wordprocessingCanvas" xmlns:cx="http://schemas.microsoft.com/office/drawing/2014/chartex" xmlns:cx1="http://schemas.microsoft.com/office/drawing/2015/9/8/chartex" xmlns:cx2="http://schemas.microsoft.com/office/drawing/2015/10/21/chartex" xmlns:cx3="http://schemas.microsoft.com/office/drawing/2016/5/9/chartex" xmlns:cx4="http://schemas.microsoft.com/office/drawing/2016/5/10/chartex" xmlns:cx5="http://schemas.microsoft.com/office/drawing/2016/5/11/chartex" xmlns:mc="http://schemas.openxmlformats.org/markup-compatibility/2006" xmlns:o="urn:schemas-microsoft-com:office:office" xmlns:r="http://schemas.openxmlformats.org/officeDocument/2006/relationships" xmlns:m="http://schemas.openxmlformats.org/officeDocument/2006/math" xmlns:v="urn:schemas-microsoft-com:vml" xmlns:wp14="http://schemas.microsoft.com/office/word/2010/wordprocessingDrawing" xmlns:wp="http://schemas.openxmlformats.org/drawingml/2006/wordprocessingDrawing" xmlns:w10="urn:schemas-microsoft-com:office:word" xmlns:w="http://schemas.openxmlformats.org/wordprocessingml/2006/main" xmlns:w14="http://schemas.microsoft.com/office/word/2010/wordml" xmlns:w15="http://schemas.microsoft.com/office/word/2012/wordml" xmlns:w16se="http://schemas.microsoft.com/office/word/2015/wordml/symex" xmlns:wpg="http://schemas.microsoft.com/office/word/2010/wordprocessingGroup" xmlns:wpi="http://schemas.microsoft.com/office/word/2010/wordprocessingInk" xmlns:wne="http://schemas.microsoft.com/office/word/2006/wordml" xmlns:wps="http://schemas.microsoft.com/office/word/2010/wordprocessingShape" mc:Ignorable="w14 w15 w16se wp14">
   <w:sdt>
     <w:sdtPr>
       <w:id w:val="-717815432"/>
@@ -1440,7 +1837,7 @@
           <w:rPr>
             <w:noProof/>
           </w:rPr>
-          <w:t>2</w:t>
+          <w:t>4</w:t>
         </w:r>
         <w:r>
           <w:rPr>
@@ -1460,7 +1857,7 @@
 </file>
 
 <file path=word/footnotes.xml><?xml version="1.0" encoding="utf-8"?>
-<w:footnotes xmlns:wpc="http://schemas.microsoft.com/office/word/2010/wordprocessingCanvas" xmlns:mc="http://schemas.openxmlformats.org/markup-compatibility/2006" xmlns:o="urn:schemas-microsoft-com:office:office" xmlns:r="http://schemas.openxmlformats.org/officeDocument/2006/relationships" xmlns:m="http://schemas.openxmlformats.org/officeDocument/2006/math" xmlns:v="urn:schemas-microsoft-com:vml" xmlns:wp14="http://schemas.microsoft.com/office/word/2010/wordprocessingDrawing" xmlns:wp="http://schemas.openxmlformats.org/drawingml/2006/wordprocessingDrawing" xmlns:w10="urn:schemas-microsoft-com:office:word" xmlns:w="http://schemas.openxmlformats.org/wordprocessingml/2006/main" xmlns:w14="http://schemas.microsoft.com/office/word/2010/wordml" xmlns:w15="http://schemas.microsoft.com/office/word/2012/wordml" xmlns:wpg="http://schemas.microsoft.com/office/word/2010/wordprocessingGroup" xmlns:wpi="http://schemas.microsoft.com/office/word/2010/wordprocessingInk" xmlns:wne="http://schemas.microsoft.com/office/word/2006/wordml" xmlns:wps="http://schemas.microsoft.com/office/word/2010/wordprocessingShape" mc:Ignorable="w14 w15 wp14">
+<w:footnotes xmlns:wpc="http://schemas.microsoft.com/office/word/2010/wordprocessingCanvas" xmlns:cx="http://schemas.microsoft.com/office/drawing/2014/chartex" xmlns:cx1="http://schemas.microsoft.com/office/drawing/2015/9/8/chartex" xmlns:cx2="http://schemas.microsoft.com/office/drawing/2015/10/21/chartex" xmlns:cx3="http://schemas.microsoft.com/office/drawing/2016/5/9/chartex" xmlns:cx4="http://schemas.microsoft.com/office/drawing/2016/5/10/chartex" xmlns:cx5="http://schemas.microsoft.com/office/drawing/2016/5/11/chartex" xmlns:mc="http://schemas.openxmlformats.org/markup-compatibility/2006" xmlns:o="urn:schemas-microsoft-com:office:office" xmlns:r="http://schemas.openxmlformats.org/officeDocument/2006/relationships" xmlns:m="http://schemas.openxmlformats.org/officeDocument/2006/math" xmlns:v="urn:schemas-microsoft-com:vml" xmlns:wp14="http://schemas.microsoft.com/office/word/2010/wordprocessingDrawing" xmlns:wp="http://schemas.openxmlformats.org/drawingml/2006/wordprocessingDrawing" xmlns:w10="urn:schemas-microsoft-com:office:word" xmlns:w="http://schemas.openxmlformats.org/wordprocessingml/2006/main" xmlns:w14="http://schemas.microsoft.com/office/word/2010/wordml" xmlns:w15="http://schemas.microsoft.com/office/word/2012/wordml" xmlns:w16se="http://schemas.microsoft.com/office/word/2015/wordml/symex" xmlns:wpg="http://schemas.microsoft.com/office/word/2010/wordprocessingGroup" xmlns:wpi="http://schemas.microsoft.com/office/word/2010/wordprocessingInk" xmlns:wne="http://schemas.microsoft.com/office/word/2006/wordml" xmlns:wps="http://schemas.microsoft.com/office/word/2010/wordprocessingShape" mc:Ignorable="w14 w15 w16se wp14">
   <w:footnote w:type="separator" w:id="-1">
     <w:p>
       <w:pPr>
@@ -1485,7 +1882,7 @@
 </file>
 
 <file path=word/numbering.xml><?xml version="1.0" encoding="utf-8"?>
-<w:numbering xmlns:wpc="http://schemas.microsoft.com/office/word/2010/wordprocessingCanvas" xmlns:mc="http://schemas.openxmlformats.org/markup-compatibility/2006" xmlns:o="urn:schemas-microsoft-com:office:office" xmlns:r="http://schemas.openxmlformats.org/officeDocument/2006/relationships" xmlns:m="http://schemas.openxmlformats.org/officeDocument/2006/math" xmlns:v="urn:schemas-microsoft-com:vml" xmlns:wp14="http://schemas.microsoft.com/office/word/2010/wordprocessingDrawing" xmlns:wp="http://schemas.openxmlformats.org/drawingml/2006/wordprocessingDrawing" xmlns:w10="urn:schemas-microsoft-com:office:word" xmlns:w="http://schemas.openxmlformats.org/wordprocessingml/2006/main" xmlns:w14="http://schemas.microsoft.com/office/word/2010/wordml" xmlns:w15="http://schemas.microsoft.com/office/word/2012/wordml" xmlns:wpg="http://schemas.microsoft.com/office/word/2010/wordprocessingGroup" xmlns:wpi="http://schemas.microsoft.com/office/word/2010/wordprocessingInk" xmlns:wne="http://schemas.microsoft.com/office/word/2006/wordml" xmlns:wps="http://schemas.microsoft.com/office/word/2010/wordprocessingShape" mc:Ignorable="w14 w15 wp14">
+<w:numbering xmlns:wpc="http://schemas.microsoft.com/office/word/2010/wordprocessingCanvas" xmlns:cx="http://schemas.microsoft.com/office/drawing/2014/chartex" xmlns:cx1="http://schemas.microsoft.com/office/drawing/2015/9/8/chartex" xmlns:cx2="http://schemas.microsoft.com/office/drawing/2015/10/21/chartex" xmlns:cx3="http://schemas.microsoft.com/office/drawing/2016/5/9/chartex" xmlns:cx4="http://schemas.microsoft.com/office/drawing/2016/5/10/chartex" xmlns:cx5="http://schemas.microsoft.com/office/drawing/2016/5/11/chartex" xmlns:mc="http://schemas.openxmlformats.org/markup-compatibility/2006" xmlns:o="urn:schemas-microsoft-com:office:office" xmlns:r="http://schemas.openxmlformats.org/officeDocument/2006/relationships" xmlns:m="http://schemas.openxmlformats.org/officeDocument/2006/math" xmlns:v="urn:schemas-microsoft-com:vml" xmlns:wp14="http://schemas.microsoft.com/office/word/2010/wordprocessingDrawing" xmlns:wp="http://schemas.openxmlformats.org/drawingml/2006/wordprocessingDrawing" xmlns:w10="urn:schemas-microsoft-com:office:word" xmlns:w="http://schemas.openxmlformats.org/wordprocessingml/2006/main" xmlns:w14="http://schemas.microsoft.com/office/word/2010/wordml" xmlns:w15="http://schemas.microsoft.com/office/word/2012/wordml" xmlns:w16se="http://schemas.microsoft.com/office/word/2015/wordml/symex" xmlns:wpg="http://schemas.microsoft.com/office/word/2010/wordprocessingGroup" xmlns:wpi="http://schemas.microsoft.com/office/word/2010/wordprocessingInk" xmlns:wne="http://schemas.microsoft.com/office/word/2006/wordml" xmlns:wps="http://schemas.microsoft.com/office/word/2010/wordprocessingShape" mc:Ignorable="w14 w15 w16se wp14">
   <w:abstractNum w:abstractNumId="0" w15:restartNumberingAfterBreak="0">
     <w:nsid w:val="09577647"/>
     <w:multiLevelType w:val="hybridMultilevel"/>
@@ -1930,7 +2327,7 @@
 </file>
 
 <file path=word/styles.xml><?xml version="1.0" encoding="utf-8"?>
-<w:styles xmlns:mc="http://schemas.openxmlformats.org/markup-compatibility/2006" xmlns:r="http://schemas.openxmlformats.org/officeDocument/2006/relationships" xmlns:w="http://schemas.openxmlformats.org/wordprocessingml/2006/main" xmlns:w14="http://schemas.microsoft.com/office/word/2010/wordml" xmlns:w15="http://schemas.microsoft.com/office/word/2012/wordml" mc:Ignorable="w14 w15">
+<w:styles xmlns:mc="http://schemas.openxmlformats.org/markup-compatibility/2006" xmlns:r="http://schemas.openxmlformats.org/officeDocument/2006/relationships" xmlns:w="http://schemas.openxmlformats.org/wordprocessingml/2006/main" xmlns:w14="http://schemas.microsoft.com/office/word/2010/wordml" xmlns:w15="http://schemas.microsoft.com/office/word/2012/wordml" xmlns:w16se="http://schemas.microsoft.com/office/word/2015/wordml/symex" mc:Ignorable="w14 w15 w16se">
   <w:docDefaults>
     <w:rPrDefault>
       <w:rPr>
@@ -1946,7 +2343,7 @@
       </w:pPr>
     </w:pPrDefault>
   </w:docDefaults>
-  <w:latentStyles w:defLockedState="0" w:defUIPriority="99" w:defSemiHidden="0" w:defUnhideWhenUsed="0" w:defQFormat="0" w:count="371">
+  <w:latentStyles w:defLockedState="0" w:defUIPriority="99" w:defSemiHidden="0" w:defUnhideWhenUsed="0" w:defQFormat="0" w:count="374">
     <w:lsdException w:name="Normal" w:uiPriority="0" w:qFormat="1"/>
     <w:lsdException w:name="heading 1" w:uiPriority="9" w:qFormat="1"/>
     <w:lsdException w:name="heading 2" w:semiHidden="1" w:uiPriority="9" w:unhideWhenUsed="1" w:qFormat="1"/>
@@ -2052,7 +2449,6 @@
     <w:lsdException w:name="HTML Sample" w:semiHidden="1" w:unhideWhenUsed="1"/>
     <w:lsdException w:name="HTML Typewriter" w:semiHidden="1" w:unhideWhenUsed="1"/>
     <w:lsdException w:name="HTML Variable" w:semiHidden="1" w:unhideWhenUsed="1"/>
-    <w:lsdException w:name="Normal Table" w:semiHidden="1" w:unhideWhenUsed="1"/>
     <w:lsdException w:name="annotation subject" w:semiHidden="1" w:unhideWhenUsed="1"/>
     <w:lsdException w:name="No List" w:semiHidden="1" w:unhideWhenUsed="1"/>
     <w:lsdException w:name="Outline List 1" w:semiHidden="1" w:unhideWhenUsed="1"/>
@@ -2097,7 +2493,6 @@
     <w:lsdException w:name="Table Professional" w:semiHidden="1" w:unhideWhenUsed="1"/>
     <w:lsdException w:name="Table Subtle 1" w:semiHidden="1" w:unhideWhenUsed="1"/>
     <w:lsdException w:name="Table Subtle 2" w:semiHidden="1" w:unhideWhenUsed="1"/>
-    <w:lsdException w:name="Table Web 1" w:semiHidden="1" w:unhideWhenUsed="1"/>
     <w:lsdException w:name="Table Web 2" w:semiHidden="1" w:unhideWhenUsed="1"/>
     <w:lsdException w:name="Table Web 3" w:semiHidden="1" w:unhideWhenUsed="1"/>
     <w:lsdException w:name="Balloon Text" w:semiHidden="1" w:unhideWhenUsed="1"/>
@@ -2318,6 +2713,9 @@
     <w:lsdException w:name="List Table 5 Dark Accent 6" w:uiPriority="50"/>
     <w:lsdException w:name="List Table 6 Colorful Accent 6" w:uiPriority="51"/>
     <w:lsdException w:name="List Table 7 Colorful Accent 6" w:uiPriority="52"/>
+    <w:lsdException w:name="Mention" w:semiHidden="1" w:unhideWhenUsed="1"/>
+    <w:lsdException w:name="Smart Hyperlink" w:semiHidden="1" w:unhideWhenUsed="1"/>
+    <w:lsdException w:name="Hashtag" w:semiHidden="1" w:unhideWhenUsed="1"/>
   </w:latentStyles>
   <w:style w:type="paragraph" w:default="1" w:styleId="Normal">
     <w:name w:val="Normal"/>

</xml_diff>